<commit_message>
Add new instruction for every user role(admin,staff and vendor).
</commit_message>
<xml_diff>
--- a/Instruction.docx
+++ b/Instruction.docx
@@ -3,11 +3,34 @@
 <w:document xmlns:wpc="http://schemas.microsoft.com/office/word/2010/wordprocessingCanvas" xmlns:cx="http://schemas.microsoft.com/office/drawing/2014/chartex" xmlns:cx1="http://schemas.microsoft.com/office/drawing/2015/9/8/chartex" xmlns:cx2="http://schemas.microsoft.com/office/drawing/2015/10/21/chartex" xmlns:cx3="http://schemas.microsoft.com/office/drawing/2016/5/9/chartex" xmlns:cx4="http://schemas.microsoft.com/office/drawing/2016/5/10/chartex" xmlns:cx5="http://schemas.microsoft.com/office/drawing/2016/5/11/chartex" xmlns:cx6="http://schemas.microsoft.com/office/drawing/2016/5/12/chartex" xmlns:cx7="http://schemas.microsoft.com/office/drawing/2016/5/13/chartex" xmlns:cx8="http://schemas.microsoft.com/office/drawing/2016/5/14/chartex" xmlns:mc="http://schemas.openxmlformats.org/markup-compatibility/2006" xmlns:aink="http://schemas.microsoft.com/office/drawing/2016/ink" xmlns:am3d="http://schemas.microsoft.com/office/drawing/2017/model3d" xmlns:o="urn:schemas-microsoft-com:office:office" xmlns:r="http://schemas.openxmlformats.org/officeDocument/2006/relationships" xmlns:m="http://schemas.openxmlformats.org/officeDocument/2006/math" xmlns:v="urn:schemas-microsoft-com:vml" xmlns:wp14="http://schemas.microsoft.com/office/word/2010/wordprocessingDrawing" xmlns:wp="http://schemas.openxmlformats.org/drawingml/2006/wordprocessingDrawing" xmlns:w10="urn:schemas-microsoft-com:office:word" xmlns:w="http://schemas.openxmlformats.org/wordprocessingml/2006/main" xmlns:w14="http://schemas.microsoft.com/office/word/2010/wordml" xmlns:w15="http://schemas.microsoft.com/office/word/2012/wordml" xmlns:w16cid="http://schemas.microsoft.com/office/word/2016/wordml/cid" xmlns:w16se="http://schemas.microsoft.com/office/word/2015/wordml/symex" xmlns:wpg="http://schemas.microsoft.com/office/word/2010/wordprocessingGroup" xmlns:wpi="http://schemas.microsoft.com/office/word/2010/wordprocessingInk" xmlns:wne="http://schemas.microsoft.com/office/word/2006/wordml" xmlns:wps="http://schemas.microsoft.com/office/word/2010/wordprocessingShape" mc:Ignorable="w14 w15 w16se w16cid wp14">
   <w:body>
     <w:p>
+      <w:pPr>
+        <w:pStyle w:val="Title"/>
+      </w:pPr>
+      <w:bookmarkStart w:id="0" w:name="_Hlk34993412"/>
+      <w:bookmarkStart w:id="1" w:name="_Hlk34993503"/>
+      <w:bookmarkStart w:id="2" w:name="_GoBack"/>
+      <w:r>
+        <w:t>Instruction</w:t>
+      </w:r>
+    </w:p>
+    <w:bookmarkEnd w:id="0"/>
+    <w:bookmarkEnd w:id="2"/>
+    <w:p>
+      <w:pPr>
+        <w:pStyle w:val="Heading1"/>
+      </w:pPr>
       <w:r>
         <w:t>Staff Instruction:</w:t>
       </w:r>
     </w:p>
     <w:p>
+      <w:pPr>
+        <w:pStyle w:val="ListParagraph"/>
+        <w:numPr>
+          <w:ilvl w:val="0"/>
+          <w:numId w:val="1"/>
+        </w:numPr>
+      </w:pPr>
       <w:r>
         <w:t>Login with staff credential</w:t>
       </w:r>
@@ -33,7 +56,7 @@
                     <pic:cNvPicPr/>
                   </pic:nvPicPr>
                   <pic:blipFill rotWithShape="1">
-                    <a:blip r:embed="rId4"/>
+                    <a:blip r:embed="rId5"/>
                     <a:srcRect r="3106"/>
                     <a:stretch/>
                   </pic:blipFill>
@@ -54,6 +77,13 @@
       </w:r>
     </w:p>
     <w:p>
+      <w:pPr>
+        <w:pStyle w:val="ListParagraph"/>
+        <w:numPr>
+          <w:ilvl w:val="0"/>
+          <w:numId w:val="1"/>
+        </w:numPr>
+      </w:pPr>
       <w:r>
         <w:t xml:space="preserve">Navigate to Check </w:t>
       </w:r>
@@ -87,7 +117,7 @@
                     <pic:cNvPicPr/>
                   </pic:nvPicPr>
                   <pic:blipFill rotWithShape="1">
-                    <a:blip r:embed="rId5"/>
+                    <a:blip r:embed="rId6"/>
                     <a:srcRect b="8731"/>
                     <a:stretch/>
                   </pic:blipFill>
@@ -120,6 +150,7 @@
         <w:rPr>
           <w:noProof/>
         </w:rPr>
+        <w:lastRenderedPageBreak/>
         <w:drawing>
           <wp:inline distT="0" distB="0" distL="0" distR="0" wp14:anchorId="28BFD714" wp14:editId="558BE656">
             <wp:extent cx="5943600" cy="2495550"/>
@@ -136,7 +167,7 @@
                     <pic:cNvPicPr/>
                   </pic:nvPicPr>
                   <pic:blipFill rotWithShape="1">
-                    <a:blip r:embed="rId6"/>
+                    <a:blip r:embed="rId7"/>
                     <a:srcRect b="9217"/>
                     <a:stretch/>
                   </pic:blipFill>
@@ -165,13 +196,24 @@
       </w:r>
     </w:p>
     <w:p>
+      <w:pPr>
+        <w:pStyle w:val="ListParagraph"/>
+        <w:numPr>
+          <w:ilvl w:val="0"/>
+          <w:numId w:val="1"/>
+        </w:numPr>
+      </w:pPr>
       <w:r>
         <w:t>Begin Scanning</w:t>
       </w:r>
     </w:p>
     <w:p>
-      <w:r>
-        <w:lastRenderedPageBreak/>
+      <w:pPr>
+        <w:pStyle w:val="Heading1"/>
+      </w:pPr>
+      <w:bookmarkStart w:id="3" w:name="_Hlk34993485"/>
+      <w:bookmarkEnd w:id="1"/>
+      <w:r>
         <w:t>Vendor</w:t>
       </w:r>
       <w:r>
@@ -182,6 +224,13 @@
       </w:r>
     </w:p>
     <w:p>
+      <w:pPr>
+        <w:pStyle w:val="ListParagraph"/>
+        <w:numPr>
+          <w:ilvl w:val="0"/>
+          <w:numId w:val="2"/>
+        </w:numPr>
+      </w:pPr>
       <w:r>
         <w:t>Login with vendor credential</w:t>
       </w:r>
@@ -207,7 +256,7 @@
                     <pic:cNvPicPr/>
                   </pic:nvPicPr>
                   <pic:blipFill rotWithShape="1">
-                    <a:blip r:embed="rId4"/>
+                    <a:blip r:embed="rId5"/>
                     <a:srcRect r="3106"/>
                     <a:stretch/>
                   </pic:blipFill>
@@ -228,6 +277,13 @@
       </w:r>
     </w:p>
     <w:p>
+      <w:pPr>
+        <w:pStyle w:val="ListParagraph"/>
+        <w:numPr>
+          <w:ilvl w:val="0"/>
+          <w:numId w:val="2"/>
+        </w:numPr>
+      </w:pPr>
       <w:r>
         <w:t>Navigate to Vendor Tab</w:t>
       </w:r>
@@ -253,7 +309,7 @@
                     <pic:cNvPicPr/>
                   </pic:nvPicPr>
                   <pic:blipFill rotWithShape="1">
-                    <a:blip r:embed="rId7"/>
+                    <a:blip r:embed="rId8"/>
                     <a:srcRect b="10146"/>
                     <a:stretch/>
                   </pic:blipFill>
@@ -286,6 +342,7 @@
         <w:rPr>
           <w:noProof/>
         </w:rPr>
+        <w:lastRenderedPageBreak/>
         <w:drawing>
           <wp:inline distT="0" distB="0" distL="0" distR="0" wp14:anchorId="41843485" wp14:editId="03DA2958">
             <wp:extent cx="5943600" cy="2457450"/>
@@ -302,7 +359,7 @@
                     <pic:cNvPicPr/>
                   </pic:nvPicPr>
                   <pic:blipFill rotWithShape="1">
-                    <a:blip r:embed="rId8"/>
+                    <a:blip r:embed="rId9"/>
                     <a:srcRect b="3707"/>
                     <a:stretch/>
                   </pic:blipFill>
@@ -331,22 +388,48 @@
       </w:r>
     </w:p>
     <w:p>
+      <w:pPr>
+        <w:pStyle w:val="ListParagraph"/>
+        <w:numPr>
+          <w:ilvl w:val="0"/>
+          <w:numId w:val="2"/>
+        </w:numPr>
+      </w:pPr>
       <w:r>
         <w:t>Begin Scanning</w:t>
       </w:r>
     </w:p>
     <w:p>
-      <w:r>
-        <w:lastRenderedPageBreak/>
+      <w:pPr>
+        <w:pStyle w:val="Heading1"/>
+      </w:pPr>
+      <w:bookmarkStart w:id="4" w:name="_Hlk34993673"/>
+      <w:bookmarkEnd w:id="3"/>
+      <w:r>
         <w:t>Admin Instruction:</w:t>
       </w:r>
     </w:p>
     <w:p>
-      <w:r>
-        <w:t>-Admin can check in people, display prize, draw winner, manage user, manage attendee, manage prize, manage vendor</w:t>
-      </w:r>
-    </w:p>
-    <w:p>
+      <w:pPr>
+        <w:rPr>
+          <w:rStyle w:val="SubtleEmphasis"/>
+        </w:rPr>
+      </w:pPr>
+      <w:r>
+        <w:rPr>
+          <w:rStyle w:val="SubtleEmphasis"/>
+        </w:rPr>
+        <w:t>Admin can check in people, display prize, draw winner, manage user, manage attendee, manage prize, manage vendor</w:t>
+      </w:r>
+    </w:p>
+    <w:p>
+      <w:pPr>
+        <w:pStyle w:val="ListParagraph"/>
+        <w:numPr>
+          <w:ilvl w:val="0"/>
+          <w:numId w:val="3"/>
+        </w:numPr>
+      </w:pPr>
       <w:r>
         <w:t>Login win Admin credential</w:t>
       </w:r>
@@ -372,7 +455,7 @@
                     <pic:cNvPicPr/>
                   </pic:nvPicPr>
                   <pic:blipFill rotWithShape="1">
-                    <a:blip r:embed="rId4"/>
+                    <a:blip r:embed="rId5"/>
                     <a:srcRect r="3106" b="11578"/>
                     <a:stretch/>
                   </pic:blipFill>
@@ -421,7 +504,7 @@
                     <pic:cNvPicPr/>
                   </pic:nvPicPr>
                   <pic:blipFill rotWithShape="1">
-                    <a:blip r:embed="rId9"/>
+                    <a:blip r:embed="rId10"/>
                     <a:srcRect b="5645"/>
                     <a:stretch/>
                   </pic:blipFill>
@@ -450,7 +533,16 @@
       </w:r>
     </w:p>
     <w:p>
-      <w:r>
+      <w:pPr>
+        <w:rPr>
+          <w:rStyle w:val="SubtleEmphasis"/>
+        </w:rPr>
+      </w:pPr>
+      <w:r>
+        <w:rPr>
+          <w:rStyle w:val="SubtleEmphasis"/>
+        </w:rPr>
+        <w:lastRenderedPageBreak/>
         <w:t>To access admin functionality, navigate to manage tab</w:t>
       </w:r>
     </w:p>
@@ -475,7 +567,7 @@
                     <pic:cNvPicPr/>
                   </pic:nvPicPr>
                   <pic:blipFill rotWithShape="1">
-                    <a:blip r:embed="rId10"/>
+                    <a:blip r:embed="rId11"/>
                     <a:srcRect b="5299"/>
                     <a:stretch/>
                   </pic:blipFill>
@@ -508,59 +600,11 @@
         <w:rPr>
           <w:noProof/>
         </w:rPr>
-        <w:lastRenderedPageBreak/>
         <w:drawing>
           <wp:inline distT="0" distB="0" distL="0" distR="0" wp14:anchorId="22607757" wp14:editId="16E6E0BD">
             <wp:extent cx="5943600" cy="1696085"/>
             <wp:effectExtent l="0" t="0" r="0" b="0"/>
             <wp:docPr id="13" name="Picture 13"/>
-            <wp:cNvGraphicFramePr>
-              <a:graphicFrameLocks xmlns:a="http://schemas.openxmlformats.org/drawingml/2006/main" noChangeAspect="1"/>
-            </wp:cNvGraphicFramePr>
-            <a:graphic xmlns:a="http://schemas.openxmlformats.org/drawingml/2006/main">
-              <a:graphicData uri="http://schemas.openxmlformats.org/drawingml/2006/picture">
-                <pic:pic xmlns:pic="http://schemas.openxmlformats.org/drawingml/2006/picture">
-                  <pic:nvPicPr>
-                    <pic:cNvPr id="1" name=""/>
-                    <pic:cNvPicPr/>
-                  </pic:nvPicPr>
-                  <pic:blipFill>
-                    <a:blip r:embed="rId11"/>
-                    <a:stretch>
-                      <a:fillRect/>
-                    </a:stretch>
-                  </pic:blipFill>
-                  <pic:spPr>
-                    <a:xfrm>
-                      <a:off x="0" y="0"/>
-                      <a:ext cx="5943600" cy="1696085"/>
-                    </a:xfrm>
-                    <a:prstGeom prst="rect">
-                      <a:avLst/>
-                    </a:prstGeom>
-                  </pic:spPr>
-                </pic:pic>
-              </a:graphicData>
-            </a:graphic>
-          </wp:inline>
-        </w:drawing>
-      </w:r>
-    </w:p>
-    <w:p>
-      <w:r>
-        <w:t>To Manage vendor</w:t>
-      </w:r>
-    </w:p>
-    <w:p>
-      <w:r>
-        <w:rPr>
-          <w:noProof/>
-        </w:rPr>
-        <w:drawing>
-          <wp:inline distT="0" distB="0" distL="0" distR="0" wp14:anchorId="1EDACFED" wp14:editId="04B4A09F">
-            <wp:extent cx="5943600" cy="1696085"/>
-            <wp:effectExtent l="0" t="0" r="0" b="0"/>
-            <wp:docPr id="14" name="Picture 14"/>
             <wp:cNvGraphicFramePr>
               <a:graphicFrameLocks xmlns:a="http://schemas.openxmlformats.org/drawingml/2006/main" noChangeAspect="1"/>
             </wp:cNvGraphicFramePr>
@@ -594,8 +638,16 @@
       </w:r>
     </w:p>
     <w:p>
-      <w:r>
-        <w:t>Adding new vendor</w:t>
+      <w:pPr>
+        <w:rPr>
+          <w:rStyle w:val="SubtleEmphasis"/>
+        </w:rPr>
+      </w:pPr>
+      <w:r>
+        <w:rPr>
+          <w:rStyle w:val="SubtleEmphasis"/>
+        </w:rPr>
+        <w:t>To Manage vendor</w:t>
       </w:r>
     </w:p>
     <w:p>
@@ -604,10 +656,10 @@
           <w:noProof/>
         </w:rPr>
         <w:drawing>
-          <wp:inline distT="0" distB="0" distL="0" distR="0" wp14:anchorId="765DCD9F" wp14:editId="1F32489C">
-            <wp:extent cx="5943600" cy="1710055"/>
-            <wp:effectExtent l="0" t="0" r="0" b="4445"/>
-            <wp:docPr id="18" name="Picture 18"/>
+          <wp:inline distT="0" distB="0" distL="0" distR="0" wp14:anchorId="1EDACFED" wp14:editId="04B4A09F">
+            <wp:extent cx="5943600" cy="1696085"/>
+            <wp:effectExtent l="0" t="0" r="0" b="0"/>
+            <wp:docPr id="14" name="Picture 14"/>
             <wp:cNvGraphicFramePr>
               <a:graphicFrameLocks xmlns:a="http://schemas.openxmlformats.org/drawingml/2006/main" noChangeAspect="1"/>
             </wp:cNvGraphicFramePr>
@@ -627,7 +679,7 @@
                   <pic:spPr>
                     <a:xfrm>
                       <a:off x="0" y="0"/>
-                      <a:ext cx="5943600" cy="1710055"/>
+                      <a:ext cx="5943600" cy="1696085"/>
                     </a:xfrm>
                     <a:prstGeom prst="rect">
                       <a:avLst/>
@@ -641,15 +693,29 @@
       </w:r>
     </w:p>
     <w:p>
+      <w:pPr>
+        <w:rPr>
+          <w:rStyle w:val="SubtleEmphasis"/>
+        </w:rPr>
+      </w:pPr>
+      <w:r>
+        <w:rPr>
+          <w:rStyle w:val="SubtleEmphasis"/>
+        </w:rPr>
+        <w:t>Adding new vendor</w:t>
+      </w:r>
+    </w:p>
+    <w:p>
       <w:r>
         <w:rPr>
           <w:noProof/>
         </w:rPr>
+        <w:lastRenderedPageBreak/>
         <w:drawing>
-          <wp:inline distT="0" distB="0" distL="0" distR="0" wp14:anchorId="41EA0506" wp14:editId="166C261F">
-            <wp:extent cx="5943600" cy="1618615"/>
-            <wp:effectExtent l="0" t="0" r="0" b="635"/>
-            <wp:docPr id="20" name="Picture 20"/>
+          <wp:inline distT="0" distB="0" distL="0" distR="0" wp14:anchorId="765DCD9F" wp14:editId="1F32489C">
+            <wp:extent cx="5943600" cy="1710055"/>
+            <wp:effectExtent l="0" t="0" r="0" b="4445"/>
+            <wp:docPr id="18" name="Picture 18"/>
             <wp:cNvGraphicFramePr>
               <a:graphicFrameLocks xmlns:a="http://schemas.openxmlformats.org/drawingml/2006/main" noChangeAspect="1"/>
             </wp:cNvGraphicFramePr>
@@ -669,7 +735,7 @@
                   <pic:spPr>
                     <a:xfrm>
                       <a:off x="0" y="0"/>
-                      <a:ext cx="5943600" cy="1618615"/>
+                      <a:ext cx="5943600" cy="1710055"/>
                     </a:xfrm>
                     <a:prstGeom prst="rect">
                       <a:avLst/>
@@ -682,23 +748,16 @@
         </w:drawing>
       </w:r>
     </w:p>
-    <w:p/>
-    <w:p>
-      <w:r>
-        <w:lastRenderedPageBreak/>
-        <w:t>To manage prize</w:t>
-      </w:r>
-    </w:p>
     <w:p>
       <w:r>
         <w:rPr>
           <w:noProof/>
         </w:rPr>
         <w:drawing>
-          <wp:inline distT="0" distB="0" distL="0" distR="0" wp14:anchorId="6C0A1A0F" wp14:editId="3FDAC74E">
-            <wp:extent cx="5943600" cy="1696085"/>
-            <wp:effectExtent l="0" t="0" r="0" b="0"/>
-            <wp:docPr id="15" name="Picture 15"/>
+          <wp:inline distT="0" distB="0" distL="0" distR="0" wp14:anchorId="41EA0506" wp14:editId="166C261F">
+            <wp:extent cx="5943600" cy="1618615"/>
+            <wp:effectExtent l="0" t="0" r="0" b="635"/>
+            <wp:docPr id="20" name="Picture 20"/>
             <wp:cNvGraphicFramePr>
               <a:graphicFrameLocks xmlns:a="http://schemas.openxmlformats.org/drawingml/2006/main" noChangeAspect="1"/>
             </wp:cNvGraphicFramePr>
@@ -718,7 +777,7 @@
                   <pic:spPr>
                     <a:xfrm>
                       <a:off x="0" y="0"/>
-                      <a:ext cx="5943600" cy="1696085"/>
+                      <a:ext cx="5943600" cy="1618615"/>
                     </a:xfrm>
                     <a:prstGeom prst="rect">
                       <a:avLst/>
@@ -732,8 +791,16 @@
       </w:r>
     </w:p>
     <w:p>
-      <w:r>
-        <w:t>Add prize</w:t>
+      <w:pPr>
+        <w:rPr>
+          <w:rStyle w:val="SubtleEmphasis"/>
+        </w:rPr>
+      </w:pPr>
+      <w:r>
+        <w:rPr>
+          <w:rStyle w:val="SubtleEmphasis"/>
+        </w:rPr>
+        <w:t>To manage prize</w:t>
       </w:r>
     </w:p>
     <w:p>
@@ -742,10 +809,10 @@
           <w:noProof/>
         </w:rPr>
         <w:drawing>
-          <wp:inline distT="0" distB="0" distL="0" distR="0" wp14:anchorId="113B2F70" wp14:editId="6BBE3D93">
-            <wp:extent cx="5943600" cy="1920240"/>
-            <wp:effectExtent l="0" t="0" r="0" b="3810"/>
-            <wp:docPr id="22" name="Picture 22"/>
+          <wp:inline distT="0" distB="0" distL="0" distR="0" wp14:anchorId="6C0A1A0F" wp14:editId="3FDAC74E">
+            <wp:extent cx="5943600" cy="1696085"/>
+            <wp:effectExtent l="0" t="0" r="0" b="0"/>
+            <wp:docPr id="15" name="Picture 15"/>
             <wp:cNvGraphicFramePr>
               <a:graphicFrameLocks xmlns:a="http://schemas.openxmlformats.org/drawingml/2006/main" noChangeAspect="1"/>
             </wp:cNvGraphicFramePr>
@@ -765,7 +832,7 @@
                   <pic:spPr>
                     <a:xfrm>
                       <a:off x="0" y="0"/>
-                      <a:ext cx="5943600" cy="1920240"/>
+                      <a:ext cx="5943600" cy="1696085"/>
                     </a:xfrm>
                     <a:prstGeom prst="rect">
                       <a:avLst/>
@@ -779,15 +846,28 @@
       </w:r>
     </w:p>
     <w:p>
+      <w:pPr>
+        <w:rPr>
+          <w:rStyle w:val="SubtleEmphasis"/>
+        </w:rPr>
+      </w:pPr>
+      <w:r>
+        <w:rPr>
+          <w:rStyle w:val="SubtleEmphasis"/>
+        </w:rPr>
+        <w:t>Add prize</w:t>
+      </w:r>
+    </w:p>
+    <w:p>
       <w:r>
         <w:rPr>
           <w:noProof/>
         </w:rPr>
         <w:drawing>
-          <wp:inline distT="0" distB="0" distL="0" distR="0" wp14:anchorId="4DAB813F" wp14:editId="37AD4BBF">
-            <wp:extent cx="5943600" cy="2494280"/>
-            <wp:effectExtent l="0" t="0" r="0" b="1270"/>
-            <wp:docPr id="26" name="Picture 26"/>
+          <wp:inline distT="0" distB="0" distL="0" distR="0" wp14:anchorId="113B2F70" wp14:editId="6BBE3D93">
+            <wp:extent cx="5943600" cy="1920240"/>
+            <wp:effectExtent l="0" t="0" r="0" b="3810"/>
+            <wp:docPr id="22" name="Picture 22"/>
             <wp:cNvGraphicFramePr>
               <a:graphicFrameLocks xmlns:a="http://schemas.openxmlformats.org/drawingml/2006/main" noChangeAspect="1"/>
             </wp:cNvGraphicFramePr>
@@ -807,7 +887,7 @@
                   <pic:spPr>
                     <a:xfrm>
                       <a:off x="0" y="0"/>
-                      <a:ext cx="5943600" cy="2494280"/>
+                      <a:ext cx="5943600" cy="1920240"/>
                     </a:xfrm>
                     <a:prstGeom prst="rect">
                       <a:avLst/>
@@ -820,26 +900,17 @@
         </w:drawing>
       </w:r>
     </w:p>
-    <w:p/>
-    <w:p/>
-    <w:p/>
-    <w:p/>
-    <w:p>
-      <w:r>
+    <w:p>
+      <w:r>
+        <w:rPr>
+          <w:noProof/>
+        </w:rPr>
         <w:lastRenderedPageBreak/>
-        <w:t>To see prize details</w:t>
-      </w:r>
-    </w:p>
-    <w:p>
-      <w:r>
-        <w:rPr>
-          <w:noProof/>
-        </w:rPr>
         <w:drawing>
-          <wp:inline distT="0" distB="0" distL="0" distR="0" wp14:anchorId="40FF1999" wp14:editId="23554210">
-            <wp:extent cx="5943600" cy="1920240"/>
-            <wp:effectExtent l="0" t="0" r="0" b="3810"/>
-            <wp:docPr id="24" name="Picture 24"/>
+          <wp:inline distT="0" distB="0" distL="0" distR="0" wp14:anchorId="4DAB813F" wp14:editId="37AD4BBF">
+            <wp:extent cx="5943600" cy="2494280"/>
+            <wp:effectExtent l="0" t="0" r="0" b="1270"/>
+            <wp:docPr id="26" name="Picture 26"/>
             <wp:cNvGraphicFramePr>
               <a:graphicFrameLocks xmlns:a="http://schemas.openxmlformats.org/drawingml/2006/main" noChangeAspect="1"/>
             </wp:cNvGraphicFramePr>
@@ -859,7 +930,7 @@
                   <pic:spPr>
                     <a:xfrm>
                       <a:off x="0" y="0"/>
-                      <a:ext cx="5943600" cy="1920240"/>
+                      <a:ext cx="5943600" cy="2494280"/>
                     </a:xfrm>
                     <a:prstGeom prst="rect">
                       <a:avLst/>
@@ -873,8 +944,16 @@
       </w:r>
     </w:p>
     <w:p>
-      <w:r>
-        <w:t>To edit prize</w:t>
+      <w:pPr>
+        <w:rPr>
+          <w:rStyle w:val="SubtleEmphasis"/>
+        </w:rPr>
+      </w:pPr>
+      <w:r>
+        <w:rPr>
+          <w:rStyle w:val="SubtleEmphasis"/>
+        </w:rPr>
+        <w:t>To see prize details</w:t>
       </w:r>
     </w:p>
     <w:p>
@@ -883,10 +962,10 @@
           <w:noProof/>
         </w:rPr>
         <w:drawing>
-          <wp:inline distT="0" distB="0" distL="0" distR="0" wp14:anchorId="482001F6" wp14:editId="28BCE919">
+          <wp:inline distT="0" distB="0" distL="0" distR="0" wp14:anchorId="40FF1999" wp14:editId="23554210">
             <wp:extent cx="5943600" cy="1920240"/>
             <wp:effectExtent l="0" t="0" r="0" b="3810"/>
-            <wp:docPr id="25" name="Picture 25"/>
+            <wp:docPr id="24" name="Picture 24"/>
             <wp:cNvGraphicFramePr>
               <a:graphicFrameLocks xmlns:a="http://schemas.openxmlformats.org/drawingml/2006/main" noChangeAspect="1"/>
             </wp:cNvGraphicFramePr>
@@ -919,13 +998,17 @@
         </w:drawing>
       </w:r>
     </w:p>
-    <w:p/>
-    <w:p>
-      <w:r>
-        <w:t>To manage</w:t>
-      </w:r>
-      <w:r>
-        <w:t xml:space="preserve"> users</w:t>
+    <w:p>
+      <w:pPr>
+        <w:rPr>
+          <w:rStyle w:val="SubtleEmphasis"/>
+        </w:rPr>
+      </w:pPr>
+      <w:r>
+        <w:rPr>
+          <w:rStyle w:val="SubtleEmphasis"/>
+        </w:rPr>
+        <w:t>To edit prize</w:t>
       </w:r>
     </w:p>
     <w:p>
@@ -934,10 +1017,10 @@
           <w:noProof/>
         </w:rPr>
         <w:drawing>
-          <wp:inline distT="0" distB="0" distL="0" distR="0" wp14:anchorId="7F168BE4" wp14:editId="21F1B476">
-            <wp:extent cx="5943600" cy="1696085"/>
-            <wp:effectExtent l="0" t="0" r="0" b="0"/>
-            <wp:docPr id="16" name="Picture 16"/>
+          <wp:inline distT="0" distB="0" distL="0" distR="0" wp14:anchorId="482001F6" wp14:editId="28BCE919">
+            <wp:extent cx="5943600" cy="1920240"/>
+            <wp:effectExtent l="0" t="0" r="0" b="3810"/>
+            <wp:docPr id="25" name="Picture 25"/>
             <wp:cNvGraphicFramePr>
               <a:graphicFrameLocks xmlns:a="http://schemas.openxmlformats.org/drawingml/2006/main" noChangeAspect="1"/>
             </wp:cNvGraphicFramePr>
@@ -957,7 +1040,7 @@
                   <pic:spPr>
                     <a:xfrm>
                       <a:off x="0" y="0"/>
-                      <a:ext cx="5943600" cy="1696085"/>
+                      <a:ext cx="5943600" cy="1920240"/>
                     </a:xfrm>
                     <a:prstGeom prst="rect">
                       <a:avLst/>
@@ -971,19 +1054,35 @@
       </w:r>
     </w:p>
     <w:p>
-      <w:r>
+      <w:pPr>
+        <w:rPr>
+          <w:rStyle w:val="SubtleEmphasis"/>
+        </w:rPr>
+      </w:pPr>
+      <w:r>
+        <w:rPr>
+          <w:rStyle w:val="SubtleEmphasis"/>
+        </w:rPr>
+        <w:t>To manage</w:t>
+      </w:r>
+      <w:r>
+        <w:rPr>
+          <w:rStyle w:val="SubtleEmphasis"/>
+        </w:rPr>
+        <w:t xml:space="preserve"> users</w:t>
+      </w:r>
+    </w:p>
+    <w:p>
+      <w:r>
+        <w:rPr>
+          <w:noProof/>
+        </w:rPr>
         <w:lastRenderedPageBreak/>
-        <w:t>Adding new user</w:t>
-      </w:r>
-      <w:r>
-        <w:rPr>
-          <w:noProof/>
-        </w:rPr>
         <w:drawing>
-          <wp:inline distT="0" distB="0" distL="0" distR="0" wp14:anchorId="43B7E9B0" wp14:editId="27040ACD">
-            <wp:extent cx="5943600" cy="1567180"/>
+          <wp:inline distT="0" distB="0" distL="0" distR="0" wp14:anchorId="7F168BE4" wp14:editId="21F1B476">
+            <wp:extent cx="5943600" cy="1696085"/>
             <wp:effectExtent l="0" t="0" r="0" b="0"/>
-            <wp:docPr id="6" name="Picture 6"/>
+            <wp:docPr id="16" name="Picture 16"/>
             <wp:cNvGraphicFramePr>
               <a:graphicFrameLocks xmlns:a="http://schemas.openxmlformats.org/drawingml/2006/main" noChangeAspect="1"/>
             </wp:cNvGraphicFramePr>
@@ -1003,7 +1102,7 @@
                   <pic:spPr>
                     <a:xfrm>
                       <a:off x="0" y="0"/>
-                      <a:ext cx="5943600" cy="1567180"/>
+                      <a:ext cx="5943600" cy="1696085"/>
                     </a:xfrm>
                     <a:prstGeom prst="rect">
                       <a:avLst/>
@@ -1016,22 +1115,22 @@
         </w:drawing>
       </w:r>
     </w:p>
-    <w:p/>
-    <w:p>
-      <w:r>
-        <w:t>To Manage attendees</w:t>
-      </w:r>
-    </w:p>
-    <w:p>
+    <w:p>
+      <w:r>
+        <w:rPr>
+          <w:rStyle w:val="SubtleEmphasis"/>
+        </w:rPr>
+        <w:t>Adding new user</w:t>
+      </w:r>
       <w:r>
         <w:rPr>
           <w:noProof/>
         </w:rPr>
         <w:drawing>
-          <wp:inline distT="0" distB="0" distL="0" distR="0" wp14:anchorId="5A2E5B6E" wp14:editId="7D35B00C">
-            <wp:extent cx="5943600" cy="1696085"/>
+          <wp:inline distT="0" distB="0" distL="0" distR="0" wp14:anchorId="43B7E9B0" wp14:editId="27040ACD">
+            <wp:extent cx="5943600" cy="1567180"/>
             <wp:effectExtent l="0" t="0" r="0" b="0"/>
-            <wp:docPr id="17" name="Picture 17"/>
+            <wp:docPr id="6" name="Picture 6"/>
             <wp:cNvGraphicFramePr>
               <a:graphicFrameLocks xmlns:a="http://schemas.openxmlformats.org/drawingml/2006/main" noChangeAspect="1"/>
             </wp:cNvGraphicFramePr>
@@ -1051,7 +1150,7 @@
                   <pic:spPr>
                     <a:xfrm>
                       <a:off x="0" y="0"/>
-                      <a:ext cx="5943600" cy="1696085"/>
+                      <a:ext cx="5943600" cy="1567180"/>
                     </a:xfrm>
                     <a:prstGeom prst="rect">
                       <a:avLst/>
@@ -1065,8 +1164,16 @@
       </w:r>
     </w:p>
     <w:p>
-      <w:r>
-        <w:t>Importing from .csv file</w:t>
+      <w:pPr>
+        <w:rPr>
+          <w:rStyle w:val="SubtleEmphasis"/>
+        </w:rPr>
+      </w:pPr>
+      <w:r>
+        <w:rPr>
+          <w:rStyle w:val="SubtleEmphasis"/>
+        </w:rPr>
+        <w:t>To Manage attendees</w:t>
       </w:r>
     </w:p>
     <w:p>
@@ -1075,10 +1182,10 @@
           <w:noProof/>
         </w:rPr>
         <w:drawing>
-          <wp:inline distT="0" distB="0" distL="0" distR="0" wp14:anchorId="7CDCF62C" wp14:editId="7D781E87">
-            <wp:extent cx="5943600" cy="1670685"/>
-            <wp:effectExtent l="0" t="0" r="0" b="5715"/>
-            <wp:docPr id="8" name="Picture 8"/>
+          <wp:inline distT="0" distB="0" distL="0" distR="0" wp14:anchorId="5A2E5B6E" wp14:editId="7D35B00C">
+            <wp:extent cx="5943600" cy="1696085"/>
+            <wp:effectExtent l="0" t="0" r="0" b="0"/>
+            <wp:docPr id="17" name="Picture 17"/>
             <wp:cNvGraphicFramePr>
               <a:graphicFrameLocks xmlns:a="http://schemas.openxmlformats.org/drawingml/2006/main" noChangeAspect="1"/>
             </wp:cNvGraphicFramePr>
@@ -1098,7 +1205,7 @@
                   <pic:spPr>
                     <a:xfrm>
                       <a:off x="0" y="0"/>
-                      <a:ext cx="5943600" cy="1670685"/>
+                      <a:ext cx="5943600" cy="1696085"/>
                     </a:xfrm>
                     <a:prstGeom prst="rect">
                       <a:avLst/>
@@ -1111,18 +1218,29 @@
         </w:drawing>
       </w:r>
     </w:p>
-    <w:p/>
-    <w:p/>
-    <w:p/>
-    <w:p/>
-    <w:p/>
-    <w:p/>
-    <w:p>
-      <w:bookmarkStart w:id="0" w:name="_GoBack"/>
-      <w:bookmarkEnd w:id="0"/>
-      <w:r>
-        <w:lastRenderedPageBreak/>
-        <w:t>Add new attendees</w:t>
+    <w:p>
+      <w:pPr>
+        <w:rPr>
+          <w:rStyle w:val="SubtleEmphasis"/>
+        </w:rPr>
+      </w:pPr>
+      <w:r>
+        <w:rPr>
+          <w:rStyle w:val="SubtleEmphasis"/>
+        </w:rPr>
+        <w:t>Importing</w:t>
+      </w:r>
+      <w:r>
+        <w:rPr>
+          <w:rStyle w:val="SubtleEmphasis"/>
+        </w:rPr>
+        <w:t xml:space="preserve"> attendee </w:t>
+      </w:r>
+      <w:r>
+        <w:rPr>
+          <w:rStyle w:val="SubtleEmphasis"/>
+        </w:rPr>
+        <w:t>from .csv file</w:t>
       </w:r>
     </w:p>
     <w:p>
@@ -1131,10 +1249,10 @@
           <w:noProof/>
         </w:rPr>
         <w:drawing>
-          <wp:inline distT="0" distB="0" distL="0" distR="0" wp14:anchorId="3380FBF4" wp14:editId="39AB91A4">
+          <wp:inline distT="0" distB="0" distL="0" distR="0" wp14:anchorId="7CDCF62C" wp14:editId="7D781E87">
             <wp:extent cx="5943600" cy="1670685"/>
             <wp:effectExtent l="0" t="0" r="0" b="5715"/>
-            <wp:docPr id="19" name="Picture 19"/>
+            <wp:docPr id="8" name="Picture 8"/>
             <wp:cNvGraphicFramePr>
               <a:graphicFrameLocks xmlns:a="http://schemas.openxmlformats.org/drawingml/2006/main" noChangeAspect="1"/>
             </wp:cNvGraphicFramePr>
@@ -1167,6 +1285,63 @@
         </w:drawing>
       </w:r>
     </w:p>
+    <w:p>
+      <w:pPr>
+        <w:rPr>
+          <w:rStyle w:val="SubtleEmphasis"/>
+        </w:rPr>
+      </w:pPr>
+      <w:r>
+        <w:rPr>
+          <w:rStyle w:val="SubtleEmphasis"/>
+        </w:rPr>
+        <w:t>Add new attendees</w:t>
+      </w:r>
+    </w:p>
+    <w:p>
+      <w:r>
+        <w:rPr>
+          <w:noProof/>
+        </w:rPr>
+        <w:lastRenderedPageBreak/>
+        <w:drawing>
+          <wp:inline distT="0" distB="0" distL="0" distR="0" wp14:anchorId="3380FBF4" wp14:editId="39AB91A4">
+            <wp:extent cx="5943600" cy="1670685"/>
+            <wp:effectExtent l="0" t="0" r="0" b="5715"/>
+            <wp:docPr id="19" name="Picture 19"/>
+            <wp:cNvGraphicFramePr>
+              <a:graphicFrameLocks xmlns:a="http://schemas.openxmlformats.org/drawingml/2006/main" noChangeAspect="1"/>
+            </wp:cNvGraphicFramePr>
+            <a:graphic xmlns:a="http://schemas.openxmlformats.org/drawingml/2006/main">
+              <a:graphicData uri="http://schemas.openxmlformats.org/drawingml/2006/picture">
+                <pic:pic xmlns:pic="http://schemas.openxmlformats.org/drawingml/2006/picture">
+                  <pic:nvPicPr>
+                    <pic:cNvPr id="1" name=""/>
+                    <pic:cNvPicPr/>
+                  </pic:nvPicPr>
+                  <pic:blipFill>
+                    <a:blip r:embed="rId25"/>
+                    <a:stretch>
+                      <a:fillRect/>
+                    </a:stretch>
+                  </pic:blipFill>
+                  <pic:spPr>
+                    <a:xfrm>
+                      <a:off x="0" y="0"/>
+                      <a:ext cx="5943600" cy="1670685"/>
+                    </a:xfrm>
+                    <a:prstGeom prst="rect">
+                      <a:avLst/>
+                    </a:prstGeom>
+                  </pic:spPr>
+                </pic:pic>
+              </a:graphicData>
+            </a:graphic>
+          </wp:inline>
+        </w:drawing>
+      </w:r>
+    </w:p>
+    <w:bookmarkEnd w:id="4"/>
     <w:p/>
     <w:sectPr>
       <w:pgSz w:w="12240" w:h="15840"/>
@@ -1176,6 +1351,284 @@
     </w:sectPr>
   </w:body>
 </w:document>
+</file>
+
+<file path=word/numbering.xml><?xml version="1.0" encoding="utf-8"?>
+<w:numbering xmlns:wpc="http://schemas.microsoft.com/office/word/2010/wordprocessingCanvas" xmlns:cx="http://schemas.microsoft.com/office/drawing/2014/chartex" xmlns:cx1="http://schemas.microsoft.com/office/drawing/2015/9/8/chartex" xmlns:cx2="http://schemas.microsoft.com/office/drawing/2015/10/21/chartex" xmlns:cx3="http://schemas.microsoft.com/office/drawing/2016/5/9/chartex" xmlns:cx4="http://schemas.microsoft.com/office/drawing/2016/5/10/chartex" xmlns:cx5="http://schemas.microsoft.com/office/drawing/2016/5/11/chartex" xmlns:cx6="http://schemas.microsoft.com/office/drawing/2016/5/12/chartex" xmlns:cx7="http://schemas.microsoft.com/office/drawing/2016/5/13/chartex" xmlns:cx8="http://schemas.microsoft.com/office/drawing/2016/5/14/chartex" xmlns:mc="http://schemas.openxmlformats.org/markup-compatibility/2006" xmlns:aink="http://schemas.microsoft.com/office/drawing/2016/ink" xmlns:am3d="http://schemas.microsoft.com/office/drawing/2017/model3d" xmlns:o="urn:schemas-microsoft-com:office:office" xmlns:r="http://schemas.openxmlformats.org/officeDocument/2006/relationships" xmlns:m="http://schemas.openxmlformats.org/officeDocument/2006/math" xmlns:v="urn:schemas-microsoft-com:vml" xmlns:wp14="http://schemas.microsoft.com/office/word/2010/wordprocessingDrawing" xmlns:wp="http://schemas.openxmlformats.org/drawingml/2006/wordprocessingDrawing" xmlns:w10="urn:schemas-microsoft-com:office:word" xmlns:w="http://schemas.openxmlformats.org/wordprocessingml/2006/main" xmlns:w14="http://schemas.microsoft.com/office/word/2010/wordml" xmlns:w15="http://schemas.microsoft.com/office/word/2012/wordml" xmlns:w16cid="http://schemas.microsoft.com/office/word/2016/wordml/cid" xmlns:w16se="http://schemas.microsoft.com/office/word/2015/wordml/symex" xmlns:wpg="http://schemas.microsoft.com/office/word/2010/wordprocessingGroup" xmlns:wpi="http://schemas.microsoft.com/office/word/2010/wordprocessingInk" xmlns:wne="http://schemas.microsoft.com/office/word/2006/wordml" xmlns:wps="http://schemas.microsoft.com/office/word/2010/wordprocessingShape" mc:Ignorable="w14 w15 w16se w16cid wp14">
+  <w:abstractNum w:abstractNumId="0" w15:restartNumberingAfterBreak="0">
+    <w:nsid w:val="08072C22"/>
+    <w:multiLevelType w:val="hybridMultilevel"/>
+    <w:tmpl w:val="45F8AE46"/>
+    <w:lvl w:ilvl="0" w:tplc="1009000F">
+      <w:start w:val="1"/>
+      <w:numFmt w:val="decimal"/>
+      <w:lvlText w:val="%1."/>
+      <w:lvlJc w:val="left"/>
+      <w:pPr>
+        <w:ind w:left="720" w:hanging="360"/>
+      </w:pPr>
+      <w:rPr>
+        <w:rFonts w:hint="default"/>
+      </w:rPr>
+    </w:lvl>
+    <w:lvl w:ilvl="1" w:tplc="10090019" w:tentative="1">
+      <w:start w:val="1"/>
+      <w:numFmt w:val="lowerLetter"/>
+      <w:lvlText w:val="%2."/>
+      <w:lvlJc w:val="left"/>
+      <w:pPr>
+        <w:ind w:left="1440" w:hanging="360"/>
+      </w:pPr>
+    </w:lvl>
+    <w:lvl w:ilvl="2" w:tplc="1009001B" w:tentative="1">
+      <w:start w:val="1"/>
+      <w:numFmt w:val="lowerRoman"/>
+      <w:lvlText w:val="%3."/>
+      <w:lvlJc w:val="right"/>
+      <w:pPr>
+        <w:ind w:left="2160" w:hanging="180"/>
+      </w:pPr>
+    </w:lvl>
+    <w:lvl w:ilvl="3" w:tplc="1009000F" w:tentative="1">
+      <w:start w:val="1"/>
+      <w:numFmt w:val="decimal"/>
+      <w:lvlText w:val="%4."/>
+      <w:lvlJc w:val="left"/>
+      <w:pPr>
+        <w:ind w:left="2880" w:hanging="360"/>
+      </w:pPr>
+    </w:lvl>
+    <w:lvl w:ilvl="4" w:tplc="10090019" w:tentative="1">
+      <w:start w:val="1"/>
+      <w:numFmt w:val="lowerLetter"/>
+      <w:lvlText w:val="%5."/>
+      <w:lvlJc w:val="left"/>
+      <w:pPr>
+        <w:ind w:left="3600" w:hanging="360"/>
+      </w:pPr>
+    </w:lvl>
+    <w:lvl w:ilvl="5" w:tplc="1009001B" w:tentative="1">
+      <w:start w:val="1"/>
+      <w:numFmt w:val="lowerRoman"/>
+      <w:lvlText w:val="%6."/>
+      <w:lvlJc w:val="right"/>
+      <w:pPr>
+        <w:ind w:left="4320" w:hanging="180"/>
+      </w:pPr>
+    </w:lvl>
+    <w:lvl w:ilvl="6" w:tplc="1009000F" w:tentative="1">
+      <w:start w:val="1"/>
+      <w:numFmt w:val="decimal"/>
+      <w:lvlText w:val="%7."/>
+      <w:lvlJc w:val="left"/>
+      <w:pPr>
+        <w:ind w:left="5040" w:hanging="360"/>
+      </w:pPr>
+    </w:lvl>
+    <w:lvl w:ilvl="7" w:tplc="10090019" w:tentative="1">
+      <w:start w:val="1"/>
+      <w:numFmt w:val="lowerLetter"/>
+      <w:lvlText w:val="%8."/>
+      <w:lvlJc w:val="left"/>
+      <w:pPr>
+        <w:ind w:left="5760" w:hanging="360"/>
+      </w:pPr>
+    </w:lvl>
+    <w:lvl w:ilvl="8" w:tplc="1009001B" w:tentative="1">
+      <w:start w:val="1"/>
+      <w:numFmt w:val="lowerRoman"/>
+      <w:lvlText w:val="%9."/>
+      <w:lvlJc w:val="right"/>
+      <w:pPr>
+        <w:ind w:left="6480" w:hanging="180"/>
+      </w:pPr>
+    </w:lvl>
+  </w:abstractNum>
+  <w:abstractNum w:abstractNumId="1" w15:restartNumberingAfterBreak="0">
+    <w:nsid w:val="1D0879A5"/>
+    <w:multiLevelType w:val="hybridMultilevel"/>
+    <w:tmpl w:val="5BA4FC30"/>
+    <w:lvl w:ilvl="0" w:tplc="1009000F">
+      <w:start w:val="1"/>
+      <w:numFmt w:val="decimal"/>
+      <w:lvlText w:val="%1."/>
+      <w:lvlJc w:val="left"/>
+      <w:pPr>
+        <w:ind w:left="720" w:hanging="360"/>
+      </w:pPr>
+      <w:rPr>
+        <w:rFonts w:hint="default"/>
+      </w:rPr>
+    </w:lvl>
+    <w:lvl w:ilvl="1" w:tplc="10090019" w:tentative="1">
+      <w:start w:val="1"/>
+      <w:numFmt w:val="lowerLetter"/>
+      <w:lvlText w:val="%2."/>
+      <w:lvlJc w:val="left"/>
+      <w:pPr>
+        <w:ind w:left="1440" w:hanging="360"/>
+      </w:pPr>
+    </w:lvl>
+    <w:lvl w:ilvl="2" w:tplc="1009001B" w:tentative="1">
+      <w:start w:val="1"/>
+      <w:numFmt w:val="lowerRoman"/>
+      <w:lvlText w:val="%3."/>
+      <w:lvlJc w:val="right"/>
+      <w:pPr>
+        <w:ind w:left="2160" w:hanging="180"/>
+      </w:pPr>
+    </w:lvl>
+    <w:lvl w:ilvl="3" w:tplc="1009000F" w:tentative="1">
+      <w:start w:val="1"/>
+      <w:numFmt w:val="decimal"/>
+      <w:lvlText w:val="%4."/>
+      <w:lvlJc w:val="left"/>
+      <w:pPr>
+        <w:ind w:left="2880" w:hanging="360"/>
+      </w:pPr>
+    </w:lvl>
+    <w:lvl w:ilvl="4" w:tplc="10090019" w:tentative="1">
+      <w:start w:val="1"/>
+      <w:numFmt w:val="lowerLetter"/>
+      <w:lvlText w:val="%5."/>
+      <w:lvlJc w:val="left"/>
+      <w:pPr>
+        <w:ind w:left="3600" w:hanging="360"/>
+      </w:pPr>
+    </w:lvl>
+    <w:lvl w:ilvl="5" w:tplc="1009001B" w:tentative="1">
+      <w:start w:val="1"/>
+      <w:numFmt w:val="lowerRoman"/>
+      <w:lvlText w:val="%6."/>
+      <w:lvlJc w:val="right"/>
+      <w:pPr>
+        <w:ind w:left="4320" w:hanging="180"/>
+      </w:pPr>
+    </w:lvl>
+    <w:lvl w:ilvl="6" w:tplc="1009000F" w:tentative="1">
+      <w:start w:val="1"/>
+      <w:numFmt w:val="decimal"/>
+      <w:lvlText w:val="%7."/>
+      <w:lvlJc w:val="left"/>
+      <w:pPr>
+        <w:ind w:left="5040" w:hanging="360"/>
+      </w:pPr>
+    </w:lvl>
+    <w:lvl w:ilvl="7" w:tplc="10090019" w:tentative="1">
+      <w:start w:val="1"/>
+      <w:numFmt w:val="lowerLetter"/>
+      <w:lvlText w:val="%8."/>
+      <w:lvlJc w:val="left"/>
+      <w:pPr>
+        <w:ind w:left="5760" w:hanging="360"/>
+      </w:pPr>
+    </w:lvl>
+    <w:lvl w:ilvl="8" w:tplc="1009001B" w:tentative="1">
+      <w:start w:val="1"/>
+      <w:numFmt w:val="lowerRoman"/>
+      <w:lvlText w:val="%9."/>
+      <w:lvlJc w:val="right"/>
+      <w:pPr>
+        <w:ind w:left="6480" w:hanging="180"/>
+      </w:pPr>
+    </w:lvl>
+  </w:abstractNum>
+  <w:abstractNum w:abstractNumId="2" w15:restartNumberingAfterBreak="0">
+    <w:nsid w:val="7EFE2EA7"/>
+    <w:multiLevelType w:val="hybridMultilevel"/>
+    <w:tmpl w:val="05F02668"/>
+    <w:lvl w:ilvl="0" w:tplc="1009000F">
+      <w:start w:val="1"/>
+      <w:numFmt w:val="decimal"/>
+      <w:lvlText w:val="%1."/>
+      <w:lvlJc w:val="left"/>
+      <w:pPr>
+        <w:ind w:left="720" w:hanging="360"/>
+      </w:pPr>
+    </w:lvl>
+    <w:lvl w:ilvl="1" w:tplc="10090019" w:tentative="1">
+      <w:start w:val="1"/>
+      <w:numFmt w:val="lowerLetter"/>
+      <w:lvlText w:val="%2."/>
+      <w:lvlJc w:val="left"/>
+      <w:pPr>
+        <w:ind w:left="1440" w:hanging="360"/>
+      </w:pPr>
+    </w:lvl>
+    <w:lvl w:ilvl="2" w:tplc="1009001B" w:tentative="1">
+      <w:start w:val="1"/>
+      <w:numFmt w:val="lowerRoman"/>
+      <w:lvlText w:val="%3."/>
+      <w:lvlJc w:val="right"/>
+      <w:pPr>
+        <w:ind w:left="2160" w:hanging="180"/>
+      </w:pPr>
+    </w:lvl>
+    <w:lvl w:ilvl="3" w:tplc="1009000F" w:tentative="1">
+      <w:start w:val="1"/>
+      <w:numFmt w:val="decimal"/>
+      <w:lvlText w:val="%4."/>
+      <w:lvlJc w:val="left"/>
+      <w:pPr>
+        <w:ind w:left="2880" w:hanging="360"/>
+      </w:pPr>
+    </w:lvl>
+    <w:lvl w:ilvl="4" w:tplc="10090019" w:tentative="1">
+      <w:start w:val="1"/>
+      <w:numFmt w:val="lowerLetter"/>
+      <w:lvlText w:val="%5."/>
+      <w:lvlJc w:val="left"/>
+      <w:pPr>
+        <w:ind w:left="3600" w:hanging="360"/>
+      </w:pPr>
+    </w:lvl>
+    <w:lvl w:ilvl="5" w:tplc="1009001B" w:tentative="1">
+      <w:start w:val="1"/>
+      <w:numFmt w:val="lowerRoman"/>
+      <w:lvlText w:val="%6."/>
+      <w:lvlJc w:val="right"/>
+      <w:pPr>
+        <w:ind w:left="4320" w:hanging="180"/>
+      </w:pPr>
+    </w:lvl>
+    <w:lvl w:ilvl="6" w:tplc="1009000F" w:tentative="1">
+      <w:start w:val="1"/>
+      <w:numFmt w:val="decimal"/>
+      <w:lvlText w:val="%7."/>
+      <w:lvlJc w:val="left"/>
+      <w:pPr>
+        <w:ind w:left="5040" w:hanging="360"/>
+      </w:pPr>
+    </w:lvl>
+    <w:lvl w:ilvl="7" w:tplc="10090019" w:tentative="1">
+      <w:start w:val="1"/>
+      <w:numFmt w:val="lowerLetter"/>
+      <w:lvlText w:val="%8."/>
+      <w:lvlJc w:val="left"/>
+      <w:pPr>
+        <w:ind w:left="5760" w:hanging="360"/>
+      </w:pPr>
+    </w:lvl>
+    <w:lvl w:ilvl="8" w:tplc="1009001B" w:tentative="1">
+      <w:start w:val="1"/>
+      <w:numFmt w:val="lowerRoman"/>
+      <w:lvlText w:val="%9."/>
+      <w:lvlJc w:val="right"/>
+      <w:pPr>
+        <w:ind w:left="6480" w:hanging="180"/>
+      </w:pPr>
+    </w:lvl>
+  </w:abstractNum>
+  <w:num w:numId="1">
+    <w:abstractNumId w:val="2"/>
+  </w:num>
+  <w:num w:numId="2">
+    <w:abstractNumId w:val="1"/>
+  </w:num>
+  <w:num w:numId="3">
+    <w:abstractNumId w:val="0"/>
+  </w:num>
+</w:numbering>
 </file>
 
 <file path=word/styles.xml><?xml version="1.0" encoding="utf-8"?>
@@ -1576,6 +2029,27 @@
     <w:name w:val="Normal"/>
     <w:qFormat/>
   </w:style>
+  <w:style w:type="paragraph" w:styleId="Heading1">
+    <w:name w:val="heading 1"/>
+    <w:basedOn w:val="Normal"/>
+    <w:next w:val="Normal"/>
+    <w:link w:val="Heading1Char"/>
+    <w:uiPriority w:val="9"/>
+    <w:qFormat/>
+    <w:rsid w:val="00086E5E"/>
+    <w:pPr>
+      <w:keepNext/>
+      <w:keepLines/>
+      <w:spacing w:before="240" w:after="0"/>
+      <w:outlineLvl w:val="0"/>
+    </w:pPr>
+    <w:rPr>
+      <w:rFonts w:asciiTheme="majorHAnsi" w:eastAsiaTheme="majorEastAsia" w:hAnsiTheme="majorHAnsi" w:cstheme="majorBidi"/>
+      <w:color w:val="2F5496" w:themeColor="accent1" w:themeShade="BF"/>
+      <w:sz w:val="32"/>
+      <w:szCs w:val="32"/>
+    </w:rPr>
+  </w:style>
   <w:style w:type="character" w:default="1" w:styleId="DefaultParagraphFont">
     <w:name w:val="Default Paragraph Font"/>
     <w:uiPriority w:val="1"/>
@@ -1602,6 +2076,111 @@
     <w:uiPriority w:val="99"/>
     <w:semiHidden/>
     <w:unhideWhenUsed/>
+  </w:style>
+  <w:style w:type="paragraph" w:styleId="Title">
+    <w:name w:val="Title"/>
+    <w:basedOn w:val="Normal"/>
+    <w:next w:val="Normal"/>
+    <w:link w:val="TitleChar"/>
+    <w:uiPriority w:val="10"/>
+    <w:qFormat/>
+    <w:rsid w:val="00086E5E"/>
+    <w:pPr>
+      <w:spacing w:after="0" w:line="240" w:lineRule="auto"/>
+      <w:contextualSpacing/>
+    </w:pPr>
+    <w:rPr>
+      <w:rFonts w:asciiTheme="majorHAnsi" w:eastAsiaTheme="majorEastAsia" w:hAnsiTheme="majorHAnsi" w:cstheme="majorBidi"/>
+      <w:spacing w:val="-10"/>
+      <w:kern w:val="28"/>
+      <w:sz w:val="56"/>
+      <w:szCs w:val="56"/>
+    </w:rPr>
+  </w:style>
+  <w:style w:type="character" w:customStyle="1" w:styleId="TitleChar">
+    <w:name w:val="Title Char"/>
+    <w:basedOn w:val="DefaultParagraphFont"/>
+    <w:link w:val="Title"/>
+    <w:uiPriority w:val="10"/>
+    <w:rsid w:val="00086E5E"/>
+    <w:rPr>
+      <w:rFonts w:asciiTheme="majorHAnsi" w:eastAsiaTheme="majorEastAsia" w:hAnsiTheme="majorHAnsi" w:cstheme="majorBidi"/>
+      <w:spacing w:val="-10"/>
+      <w:kern w:val="28"/>
+      <w:sz w:val="56"/>
+      <w:szCs w:val="56"/>
+    </w:rPr>
+  </w:style>
+  <w:style w:type="paragraph" w:styleId="Subtitle">
+    <w:name w:val="Subtitle"/>
+    <w:basedOn w:val="Normal"/>
+    <w:next w:val="Normal"/>
+    <w:link w:val="SubtitleChar"/>
+    <w:uiPriority w:val="11"/>
+    <w:qFormat/>
+    <w:rsid w:val="00086E5E"/>
+    <w:pPr>
+      <w:numPr>
+        <w:ilvl w:val="1"/>
+      </w:numPr>
+    </w:pPr>
+    <w:rPr>
+      <w:rFonts w:asciiTheme="minorHAnsi" w:eastAsiaTheme="minorEastAsia" w:hAnsiTheme="minorHAnsi" w:cstheme="minorBidi"/>
+      <w:color w:val="5A5A5A" w:themeColor="text1" w:themeTint="A5"/>
+      <w:spacing w:val="15"/>
+      <w:sz w:val="22"/>
+      <w:szCs w:val="22"/>
+    </w:rPr>
+  </w:style>
+  <w:style w:type="character" w:customStyle="1" w:styleId="SubtitleChar">
+    <w:name w:val="Subtitle Char"/>
+    <w:basedOn w:val="DefaultParagraphFont"/>
+    <w:link w:val="Subtitle"/>
+    <w:uiPriority w:val="11"/>
+    <w:rsid w:val="00086E5E"/>
+    <w:rPr>
+      <w:rFonts w:asciiTheme="minorHAnsi" w:eastAsiaTheme="minorEastAsia" w:hAnsiTheme="minorHAnsi" w:cstheme="minorBidi"/>
+      <w:color w:val="5A5A5A" w:themeColor="text1" w:themeTint="A5"/>
+      <w:spacing w:val="15"/>
+      <w:sz w:val="22"/>
+      <w:szCs w:val="22"/>
+    </w:rPr>
+  </w:style>
+  <w:style w:type="character" w:customStyle="1" w:styleId="Heading1Char">
+    <w:name w:val="Heading 1 Char"/>
+    <w:basedOn w:val="DefaultParagraphFont"/>
+    <w:link w:val="Heading1"/>
+    <w:uiPriority w:val="9"/>
+    <w:rsid w:val="00086E5E"/>
+    <w:rPr>
+      <w:rFonts w:asciiTheme="majorHAnsi" w:eastAsiaTheme="majorEastAsia" w:hAnsiTheme="majorHAnsi" w:cstheme="majorBidi"/>
+      <w:color w:val="2F5496" w:themeColor="accent1" w:themeShade="BF"/>
+      <w:sz w:val="32"/>
+      <w:szCs w:val="32"/>
+    </w:rPr>
+  </w:style>
+  <w:style w:type="paragraph" w:styleId="ListParagraph">
+    <w:name w:val="List Paragraph"/>
+    <w:basedOn w:val="Normal"/>
+    <w:uiPriority w:val="34"/>
+    <w:qFormat/>
+    <w:rsid w:val="00086E5E"/>
+    <w:pPr>
+      <w:ind w:left="720"/>
+      <w:contextualSpacing/>
+    </w:pPr>
+  </w:style>
+  <w:style w:type="character" w:styleId="SubtleEmphasis">
+    <w:name w:val="Subtle Emphasis"/>
+    <w:basedOn w:val="DefaultParagraphFont"/>
+    <w:uiPriority w:val="19"/>
+    <w:qFormat/>
+    <w:rsid w:val="00086E5E"/>
+    <w:rPr>
+      <w:i/>
+      <w:iCs/>
+      <w:color w:val="404040" w:themeColor="text1" w:themeTint="BF"/>
+    </w:rPr>
   </w:style>
 </w:styles>
 </file>

</xml_diff>